<commit_message>
merged from epmem 11129
</commit_message>
<xml_diff>
--- a/branches/nlderbin-epmem-smem/Documentation/Soar-EpMem Manual.docx
+++ b/branches/nlderbin-epmem-smem/Documentation/Soar-EpMem Manual.docx
@@ -1,6 +1,6 @@
 
 <file path=word/document.xml><?xml version="1.0" encoding="utf-8"?>
-<w:document xmlns:mv="urn:schemas-microsoft-com:mac:vml" xmlns:mo="http://schemas.microsoft.com/office/mac/office/2008/main" xmlns:ve="http://schemas.openxmlformats.org/markup-compatibility/2006" xmlns:o="urn:schemas-microsoft-com:office:office" xmlns:r="http://schemas.openxmlformats.org/officeDocument/2006/relationships" xmlns:m="http://schemas.openxmlformats.org/officeDocument/2006/math" xmlns:v="urn:schemas-microsoft-com:vml" xmlns:w10="urn:schemas-microsoft-com:office:word" xmlns:w="http://schemas.openxmlformats.org/wordprocessingml/2006/main" xmlns:wne="http://schemas.microsoft.com/office/word/2006/wordml" xmlns:wp="http://schemas.openxmlformats.org/drawingml/2006/wordprocessingDrawing">
+<w:document xmlns:mo="http://schemas.microsoft.com/office/mac/office/2008/main" xmlns:ve="http://schemas.openxmlformats.org/markup-compatibility/2006" xmlns:mv="urn:schemas-microsoft-com:mac:vml" xmlns:o="urn:schemas-microsoft-com:office:office" xmlns:r="http://schemas.openxmlformats.org/officeDocument/2006/relationships" xmlns:m="http://schemas.openxmlformats.org/officeDocument/2006/math" xmlns:v="urn:schemas-microsoft-com:vml" xmlns:wp="http://schemas.openxmlformats.org/drawingml/2006/wordprocessingDrawing" xmlns:w10="urn:schemas-microsoft-com:office:word" xmlns:w="http://schemas.openxmlformats.org/wordprocessingml/2006/main" xmlns:wne="http://schemas.microsoft.com/office/word/2006/wordml">
   <w:body>
     <w:p>
       <w:pPr>
@@ -3898,70 +3898,6 @@
               <w:rPr>
                 <w:b/>
               </w:rPr>
-              <w:t>criteria</w:t>
-            </w:r>
-          </w:p>
-        </w:tc>
-        <w:tc>
-          <w:tcPr>
-            <w:tcW w:w="2160" w:type="dxa"/>
-            <w:shd w:val="clear" w:color="auto" w:fill="auto"/>
-          </w:tcPr>
-          <w:p>
-            <w:r>
-              <w:t>o-agent</w:t>
-            </w:r>
-          </w:p>
-          <w:p>
-            <w:r>
-              <w:t>o-agent-arch</w:t>
-            </w:r>
-          </w:p>
-          <w:p>
-            <w:r>
-              <w:t>all</w:t>
-            </w:r>
-          </w:p>
-        </w:tc>
-        <w:tc>
-          <w:tcPr>
-            <w:tcW w:w="1080" w:type="dxa"/>
-            <w:shd w:val="clear" w:color="auto" w:fill="auto"/>
-          </w:tcPr>
-          <w:p>
-            <w:r>
-              <w:t>all</w:t>
-            </w:r>
-          </w:p>
-        </w:tc>
-        <w:tc>
-          <w:tcPr>
-            <w:tcW w:w="3618" w:type="dxa"/>
-            <w:shd w:val="clear" w:color="auto" w:fill="auto"/>
-          </w:tcPr>
-          <w:p>
-            <w:r>
-              <w:t>Specifies what WMEs will have decay values</w:t>
-            </w:r>
-          </w:p>
-        </w:tc>
-      </w:tr>
-      <w:tr>
-        <w:tc>
-          <w:tcPr>
-            <w:tcW w:w="1998" w:type="dxa"/>
-            <w:shd w:val="clear" w:color="auto" w:fill="auto"/>
-          </w:tcPr>
-          <w:p>
-            <w:pPr>
-              <w:rPr>
-                <w:b/>
-              </w:rPr>
-            </w:pPr>
-            <w:r>
-              <w:rPr>
-                <w:b/>
-              </w:rPr>
               <w:t>forgetting</w:t>
             </w:r>
           </w:p>
@@ -4236,88 +4172,6 @@
       </w:r>
       <w:r>
         <w:t xml:space="preserve"> parameter controls the speed at which WMEs are decayed.  A value of 0 will decay WMEs instantly, where 1 will not reduce initial activation level.  Note that the value is internally multiplied by -1 (which is reflected upon retrieving the parameter value).</w:t>
-      </w:r>
-    </w:p>
-    <w:p>
-      <w:pPr>
-        <w:spacing w:after="0"/>
-        <w:rPr>
-          <w:u w:val="single"/>
-        </w:rPr>
-      </w:pPr>
-      <w:r>
-        <w:rPr>
-          <w:u w:val="single"/>
-        </w:rPr>
-        <w:t>criteria</w:t>
-      </w:r>
-    </w:p>
-    <w:p>
-      <w:r>
-        <w:t>The criteria parameter specifies the classes of WMEs that will have decay values:</w:t>
-      </w:r>
-    </w:p>
-    <w:p>
-      <w:pPr>
-        <w:pStyle w:val="ListParagraph"/>
-        <w:numPr>
-          <w:ilvl w:val="0"/>
-          <w:numId w:val="14"/>
-        </w:numPr>
-      </w:pPr>
-      <w:r>
-        <w:rPr>
-          <w:b/>
-        </w:rPr>
-        <w:t>o-agent</w:t>
-      </w:r>
-      <w:r>
-        <w:t xml:space="preserve"> – Only o-supported WMEs created by the agent (i.e. they have a supporting preference)</w:t>
-      </w:r>
-      <w:r>
-        <w:t xml:space="preserve"> are activated.</w:t>
-      </w:r>
-    </w:p>
-    <w:p>
-      <w:pPr>
-        <w:pStyle w:val="ListParagraph"/>
-        <w:numPr>
-          <w:ilvl w:val="0"/>
-          <w:numId w:val="14"/>
-        </w:numPr>
-      </w:pPr>
-      <w:r>
-        <w:rPr>
-          <w:b/>
-        </w:rPr>
-        <w:t>o-agent-arch</w:t>
-      </w:r>
-      <w:r>
-        <w:t xml:space="preserve"> – All o-supported WMEs including architecturally created WMEs</w:t>
-      </w:r>
-      <w:r>
-        <w:t xml:space="preserve"> are activated.</w:t>
-      </w:r>
-    </w:p>
-    <w:p>
-      <w:pPr>
-        <w:pStyle w:val="ListParagraph"/>
-        <w:numPr>
-          <w:ilvl w:val="0"/>
-          <w:numId w:val="14"/>
-        </w:numPr>
-      </w:pPr>
-      <w:r>
-        <w:rPr>
-          <w:b/>
-        </w:rPr>
-        <w:t>all</w:t>
-      </w:r>
-      <w:r>
-        <w:t xml:space="preserve"> – All WMEs are activated</w:t>
-      </w:r>
-      <w:r>
-        <w:t>.</w:t>
       </w:r>
     </w:p>
     <w:p>
@@ -4564,13 +4418,13 @@
         </w:numPr>
       </w:pPr>
       <w:bookmarkStart w:id="11" w:name="_Ref81044084"/>
-      <w:bookmarkStart w:id="12" w:name="_Ref81043914"/>
-      <w:bookmarkStart w:id="13" w:name="_Toc103662643"/>
+      <w:bookmarkStart w:id="12" w:name="_Toc103662643"/>
+      <w:bookmarkStart w:id="13" w:name="_Ref81043914"/>
       <w:r>
         <w:t>Soar-EpMem Commands</w:t>
       </w:r>
       <w:bookmarkEnd w:id="11"/>
-      <w:bookmarkEnd w:id="13"/>
+      <w:bookmarkEnd w:id="12"/>
     </w:p>
     <w:p>
       <w:r>
@@ -4746,7 +4600,7 @@
       <w:r>
         <w:t>Non-Cue-Based Retrievals</w:t>
       </w:r>
-      <w:bookmarkEnd w:id="12"/>
+      <w:bookmarkEnd w:id="13"/>
       <w:bookmarkEnd w:id="14"/>
     </w:p>
     <w:p>
@@ -22267,7 +22121,7 @@
 </file>
 
 <file path=word/footer1.xml><?xml version="1.0" encoding="utf-8"?>
-<w:ftr xmlns:mv="urn:schemas-microsoft-com:mac:vml" xmlns:mo="http://schemas.microsoft.com/office/mac/office/2008/main" xmlns:ve="http://schemas.openxmlformats.org/markup-compatibility/2006" xmlns:o="urn:schemas-microsoft-com:office:office" xmlns:r="http://schemas.openxmlformats.org/officeDocument/2006/relationships" xmlns:m="http://schemas.openxmlformats.org/officeDocument/2006/math" xmlns:v="urn:schemas-microsoft-com:vml" xmlns:w10="urn:schemas-microsoft-com:office:word" xmlns:w="http://schemas.openxmlformats.org/wordprocessingml/2006/main" xmlns:wne="http://schemas.microsoft.com/office/word/2006/wordml" xmlns:wp="http://schemas.openxmlformats.org/drawingml/2006/wordprocessingDrawing">
+<w:ftr xmlns:mo="http://schemas.microsoft.com/office/mac/office/2008/main" xmlns:ve="http://schemas.openxmlformats.org/markup-compatibility/2006" xmlns:mv="urn:schemas-microsoft-com:mac:vml" xmlns:o="urn:schemas-microsoft-com:office:office" xmlns:r="http://schemas.openxmlformats.org/officeDocument/2006/relationships" xmlns:m="http://schemas.openxmlformats.org/officeDocument/2006/math" xmlns:v="urn:schemas-microsoft-com:vml" xmlns:wp="http://schemas.openxmlformats.org/drawingml/2006/wordprocessingDrawing" xmlns:w10="urn:schemas-microsoft-com:office:word" xmlns:w="http://schemas.openxmlformats.org/wordprocessingml/2006/main" xmlns:wne="http://schemas.microsoft.com/office/word/2006/wordml">
   <w:p>
     <w:pPr>
       <w:pStyle w:val="Footer"/>
@@ -22304,7 +22158,7 @@
 </file>
 
 <file path=word/footer2.xml><?xml version="1.0" encoding="utf-8"?>
-<w:ftr xmlns:mv="urn:schemas-microsoft-com:mac:vml" xmlns:mo="http://schemas.microsoft.com/office/mac/office/2008/main" xmlns:ve="http://schemas.openxmlformats.org/markup-compatibility/2006" xmlns:o="urn:schemas-microsoft-com:office:office" xmlns:r="http://schemas.openxmlformats.org/officeDocument/2006/relationships" xmlns:m="http://schemas.openxmlformats.org/officeDocument/2006/math" xmlns:v="urn:schemas-microsoft-com:vml" xmlns:w10="urn:schemas-microsoft-com:office:word" xmlns:w="http://schemas.openxmlformats.org/wordprocessingml/2006/main" xmlns:wne="http://schemas.microsoft.com/office/word/2006/wordml" xmlns:wp="http://schemas.openxmlformats.org/drawingml/2006/wordprocessingDrawing">
+<w:ftr xmlns:mo="http://schemas.microsoft.com/office/mac/office/2008/main" xmlns:ve="http://schemas.openxmlformats.org/markup-compatibility/2006" xmlns:mv="urn:schemas-microsoft-com:mac:vml" xmlns:o="urn:schemas-microsoft-com:office:office" xmlns:r="http://schemas.openxmlformats.org/officeDocument/2006/relationships" xmlns:m="http://schemas.openxmlformats.org/officeDocument/2006/math" xmlns:v="urn:schemas-microsoft-com:vml" xmlns:wp="http://schemas.openxmlformats.org/drawingml/2006/wordprocessingDrawing" xmlns:w10="urn:schemas-microsoft-com:office:word" xmlns:w="http://schemas.openxmlformats.org/wordprocessingml/2006/main" xmlns:wne="http://schemas.microsoft.com/office/word/2006/wordml">
   <w:p>
     <w:pPr>
       <w:pStyle w:val="Footer"/>
@@ -22336,7 +22190,7 @@
         <w:rStyle w:val="PageNumber"/>
         <w:noProof/>
       </w:rPr>
-      <w:t>8</w:t>
+      <w:t>9</w:t>
     </w:r>
     <w:r>
       <w:rPr>
@@ -22354,7 +22208,7 @@
 </file>
 
 <file path=word/numbering.xml><?xml version="1.0" encoding="utf-8"?>
-<w:numbering xmlns:mv="urn:schemas-microsoft-com:mac:vml" xmlns:mo="http://schemas.microsoft.com/office/mac/office/2008/main" xmlns:ve="http://schemas.openxmlformats.org/markup-compatibility/2006" xmlns:o="urn:schemas-microsoft-com:office:office" xmlns:r="http://schemas.openxmlformats.org/officeDocument/2006/relationships" xmlns:m="http://schemas.openxmlformats.org/officeDocument/2006/math" xmlns:v="urn:schemas-microsoft-com:vml" xmlns:w10="urn:schemas-microsoft-com:office:word" xmlns:w="http://schemas.openxmlformats.org/wordprocessingml/2006/main" xmlns:wne="http://schemas.microsoft.com/office/word/2006/wordml" xmlns:wp="http://schemas.openxmlformats.org/drawingml/2006/wordprocessingDrawing">
+<w:numbering xmlns:mo="http://schemas.microsoft.com/office/mac/office/2008/main" xmlns:ve="http://schemas.openxmlformats.org/markup-compatibility/2006" xmlns:mv="urn:schemas-microsoft-com:mac:vml" xmlns:o="urn:schemas-microsoft-com:office:office" xmlns:r="http://schemas.openxmlformats.org/officeDocument/2006/relationships" xmlns:m="http://schemas.openxmlformats.org/officeDocument/2006/math" xmlns:v="urn:schemas-microsoft-com:vml" xmlns:wp="http://schemas.openxmlformats.org/drawingml/2006/wordprocessingDrawing" xmlns:w10="urn:schemas-microsoft-com:office:word" xmlns:w="http://schemas.openxmlformats.org/wordprocessingml/2006/main" xmlns:wne="http://schemas.microsoft.com/office/word/2006/wordml">
   <w:abstractNum w:abstractNumId="0">
     <w:nsid w:val="FFFFFF88"/>
     <w:multiLevelType w:val="singleLevel"/>

</xml_diff>

<commit_message>
merged from epmem 11151-11259
</commit_message>
<xml_diff>
--- a/branches/nlderbin-epmem-smem/Documentation/Soar-EpMem Manual.docx
+++ b/branches/nlderbin-epmem-smem/Documentation/Soar-EpMem Manual.docx
@@ -53,7 +53,7 @@
         <w:rPr>
           <w:noProof/>
         </w:rPr>
-        <w:t>11</w:t>
+        <w:t>29</w:t>
       </w:r>
       <w:r>
         <w:rPr>
@@ -65,7 +65,7 @@
         <w:rPr>
           <w:noProof/>
         </w:rPr>
-        <w:t>May</w:t>
+        <w:t>September</w:t>
       </w:r>
       <w:r>
         <w:rPr>
@@ -21131,215 +21131,6 @@
                 <w:rFonts w:ascii="Courier New" w:hAnsi="Courier New"/>
                 <w:sz w:val="18"/>
               </w:rPr>
-              <w:t>criteria</w:t>
-            </w:r>
-          </w:p>
-        </w:tc>
-        <w:tc>
-          <w:tcPr>
-            <w:tcW w:w="270" w:type="dxa"/>
-          </w:tcPr>
-          <w:p>
-            <w:pPr>
-              <w:spacing w:after="0"/>
-              <w:rPr>
-                <w:rFonts w:ascii="Courier New" w:hAnsi="Courier New"/>
-                <w:sz w:val="18"/>
-              </w:rPr>
-            </w:pPr>
-          </w:p>
-        </w:tc>
-        <w:tc>
-          <w:tcPr>
-            <w:tcW w:w="2430" w:type="dxa"/>
-            <w:shd w:val="clear" w:color="auto" w:fill="auto"/>
-          </w:tcPr>
-          <w:p>
-            <w:pPr>
-              <w:spacing w:after="0"/>
-              <w:jc w:val="center"/>
-              <w:rPr>
-                <w:rFonts w:ascii="Courier New" w:hAnsi="Courier New"/>
-                <w:sz w:val="18"/>
-              </w:rPr>
-            </w:pPr>
-            <w:r>
-              <w:rPr>
-                <w:rFonts w:ascii="Courier New" w:hAnsi="Courier New"/>
-                <w:sz w:val="18"/>
-              </w:rPr>
-              <w:t>o-agent</w:t>
-            </w:r>
-          </w:p>
-          <w:p>
-            <w:pPr>
-              <w:spacing w:after="0"/>
-              <w:jc w:val="center"/>
-              <w:rPr>
-                <w:rFonts w:ascii="Courier New" w:hAnsi="Courier New"/>
-                <w:sz w:val="18"/>
-              </w:rPr>
-            </w:pPr>
-            <w:r>
-              <w:rPr>
-                <w:rFonts w:ascii="Courier New" w:hAnsi="Courier New"/>
-                <w:sz w:val="18"/>
-              </w:rPr>
-              <w:t>o-agent-arch</w:t>
-            </w:r>
-          </w:p>
-          <w:p>
-            <w:pPr>
-              <w:spacing w:after="0"/>
-              <w:jc w:val="center"/>
-              <w:rPr>
-                <w:rFonts w:ascii="Courier New" w:hAnsi="Courier New"/>
-                <w:sz w:val="18"/>
-              </w:rPr>
-            </w:pPr>
-            <w:r>
-              <w:rPr>
-                <w:rFonts w:ascii="Courier New" w:hAnsi="Courier New"/>
-                <w:sz w:val="18"/>
-              </w:rPr>
-              <w:t>all</w:t>
-            </w:r>
-          </w:p>
-        </w:tc>
-        <w:tc>
-          <w:tcPr>
-            <w:tcW w:w="270" w:type="dxa"/>
-          </w:tcPr>
-          <w:p>
-            <w:pPr>
-              <w:spacing w:after="0"/>
-              <w:jc w:val="center"/>
-              <w:rPr>
-                <w:rFonts w:ascii="Courier New" w:hAnsi="Courier New"/>
-                <w:sz w:val="18"/>
-              </w:rPr>
-            </w:pPr>
-          </w:p>
-        </w:tc>
-        <w:tc>
-          <w:tcPr>
-            <w:tcW w:w="2250" w:type="dxa"/>
-          </w:tcPr>
-          <w:p>
-            <w:pPr>
-              <w:spacing w:after="0"/>
-              <w:jc w:val="center"/>
-              <w:rPr>
-                <w:rFonts w:ascii="Courier New" w:hAnsi="Courier New"/>
-                <w:sz w:val="18"/>
-              </w:rPr>
-            </w:pPr>
-            <w:r>
-              <w:rPr>
-                <w:rFonts w:ascii="Courier New" w:hAnsi="Courier New"/>
-                <w:sz w:val="18"/>
-              </w:rPr>
-              <w:t>all</w:t>
-            </w:r>
-          </w:p>
-        </w:tc>
-      </w:tr>
-      <w:tr>
-        <w:tc>
-          <w:tcPr>
-            <w:tcW w:w="3618" w:type="dxa"/>
-            <w:shd w:val="clear" w:color="auto" w:fill="auto"/>
-          </w:tcPr>
-          <w:p>
-            <w:pPr>
-              <w:spacing w:after="0"/>
-              <w:rPr>
-                <w:rFonts w:ascii="Courier New" w:hAnsi="Courier New"/>
-                <w:sz w:val="18"/>
-              </w:rPr>
-            </w:pPr>
-          </w:p>
-        </w:tc>
-        <w:tc>
-          <w:tcPr>
-            <w:tcW w:w="270" w:type="dxa"/>
-          </w:tcPr>
-          <w:p>
-            <w:pPr>
-              <w:spacing w:after="0"/>
-              <w:rPr>
-                <w:rFonts w:ascii="Courier New" w:hAnsi="Courier New"/>
-                <w:sz w:val="18"/>
-              </w:rPr>
-            </w:pPr>
-          </w:p>
-        </w:tc>
-        <w:tc>
-          <w:tcPr>
-            <w:tcW w:w="2430" w:type="dxa"/>
-            <w:shd w:val="clear" w:color="auto" w:fill="auto"/>
-          </w:tcPr>
-          <w:p>
-            <w:pPr>
-              <w:spacing w:after="0"/>
-              <w:jc w:val="center"/>
-              <w:rPr>
-                <w:rFonts w:ascii="Courier New" w:hAnsi="Courier New"/>
-                <w:sz w:val="18"/>
-              </w:rPr>
-            </w:pPr>
-          </w:p>
-        </w:tc>
-        <w:tc>
-          <w:tcPr>
-            <w:tcW w:w="270" w:type="dxa"/>
-          </w:tcPr>
-          <w:p>
-            <w:pPr>
-              <w:spacing w:after="0"/>
-              <w:jc w:val="center"/>
-              <w:rPr>
-                <w:rFonts w:ascii="Courier New" w:hAnsi="Courier New"/>
-                <w:sz w:val="18"/>
-              </w:rPr>
-            </w:pPr>
-          </w:p>
-        </w:tc>
-        <w:tc>
-          <w:tcPr>
-            <w:tcW w:w="2250" w:type="dxa"/>
-          </w:tcPr>
-          <w:p>
-            <w:pPr>
-              <w:spacing w:after="0"/>
-              <w:jc w:val="center"/>
-              <w:rPr>
-                <w:rFonts w:ascii="Courier New" w:hAnsi="Courier New"/>
-                <w:sz w:val="18"/>
-              </w:rPr>
-            </w:pPr>
-          </w:p>
-        </w:tc>
-      </w:tr>
-      <w:tr>
-        <w:tc>
-          <w:tcPr>
-            <w:tcW w:w="3618" w:type="dxa"/>
-            <w:shd w:val="clear" w:color="auto" w:fill="auto"/>
-          </w:tcPr>
-          <w:p>
-            <w:pPr>
-              <w:spacing w:after="0"/>
-              <w:rPr>
-                <w:rFonts w:ascii="Courier New" w:hAnsi="Courier New"/>
-                <w:sz w:val="18"/>
-              </w:rPr>
-            </w:pPr>
-            <w:r>
-              <w:rPr>
-                <w:rFonts w:ascii="Courier New" w:hAnsi="Courier New"/>
-                <w:sz w:val="18"/>
-              </w:rPr>
               <w:t>forgetting</w:t>
             </w:r>
           </w:p>
@@ -22190,7 +21981,7 @@
         <w:rStyle w:val="PageNumber"/>
         <w:noProof/>
       </w:rPr>
-      <w:t>9</w:t>
+      <w:t>31</w:t>
     </w:r>
     <w:r>
       <w:rPr>

</xml_diff>